<commit_message>
presentations, tutorials and progress on docs
</commit_message>
<xml_diff>
--- a/Project documentation/Gathering Requirements.docx
+++ b/Project documentation/Gathering Requirements.docx
@@ -536,30 +536,6 @@
           <w:color w:val="833C0B" w:themeColor="accent2" w:themeShade="80"/>
         </w:rPr>
         <w:t xml:space="preserve"> options,</w:t>
-      </w:r>
-    </w:p>
-    <w:p>
-      <w:pPr>
-        <w:pStyle w:val="ListParagraph"/>
-        <w:numPr>
-          <w:ilvl w:val="0"/>
-          <w:numId w:val="1"/>
-        </w:numPr>
-        <w:rPr>
-          <w:color w:val="833C0B" w:themeColor="accent2" w:themeShade="80"/>
-        </w:rPr>
-      </w:pPr>
-      <w:r>
-        <w:rPr>
-          <w:color w:val="833C0B" w:themeColor="accent2" w:themeShade="80"/>
-        </w:rPr>
-        <w:t>Rename My Evidence section to Evidence manager or sth alik</w:t>
-      </w:r>
-      <w:r>
-        <w:rPr>
-          <w:color w:val="833C0B" w:themeColor="accent2" w:themeShade="80"/>
-        </w:rPr>
-        <w:t>e…</w:t>
       </w:r>
     </w:p>
     <w:p>
@@ -918,6 +894,21 @@
         </w:rPr>
         <w:t>Goal</w:t>
       </w:r>
+      <w:r>
+        <w:rPr>
+          <w:sz w:val="20"/>
+          <w:szCs w:val="20"/>
+        </w:rPr>
+        <w:t xml:space="preserve"> </w:t>
+      </w:r>
+      <w:r>
+        <w:rPr>
+          <w:rFonts w:ascii="Segoe UI Emoji" w:hAnsi="Segoe UI Emoji" w:cs="Segoe UI Emoji"/>
+          <w:sz w:val="20"/>
+          <w:szCs w:val="20"/>
+        </w:rPr>
+        <w:t>❌</w:t>
+      </w:r>
     </w:p>
     <w:p>
       <w:pPr>
@@ -1035,6 +1026,21 @@
         </w:rPr>
         <w:t>Goals and their content</w:t>
       </w:r>
+      <w:r>
+        <w:rPr>
+          <w:sz w:val="20"/>
+          <w:szCs w:val="20"/>
+        </w:rPr>
+        <w:t xml:space="preserve"> </w:t>
+      </w:r>
+      <w:r>
+        <w:rPr>
+          <w:rFonts w:ascii="Segoe UI Emoji" w:hAnsi="Segoe UI Emoji" w:cs="Segoe UI Emoji"/>
+          <w:sz w:val="20"/>
+          <w:szCs w:val="20"/>
+        </w:rPr>
+        <w:t>❌</w:t>
+      </w:r>
     </w:p>
     <w:p>
       <w:pPr>
@@ -1426,7 +1432,21 @@
           <w:sz w:val="20"/>
           <w:szCs w:val="20"/>
         </w:rPr>
-        <w:t xml:space="preserve">Feedback count </w:t>
+        <w:t xml:space="preserve">Feedback </w:t>
+      </w:r>
+      <w:r>
+        <w:rPr>
+          <w:sz w:val="20"/>
+          <w:szCs w:val="20"/>
+        </w:rPr>
+        <w:t>status</w:t>
+      </w:r>
+      <w:r>
+        <w:rPr>
+          <w:sz w:val="20"/>
+          <w:szCs w:val="20"/>
+        </w:rPr>
+        <w:t xml:space="preserve"> </w:t>
       </w:r>
     </w:p>
     <w:p>
@@ -1481,6 +1501,13 @@
           <w:szCs w:val="20"/>
         </w:rPr>
       </w:pPr>
+      <w:r>
+        <w:rPr>
+          <w:sz w:val="20"/>
+          <w:szCs w:val="20"/>
+        </w:rPr>
+        <w:t xml:space="preserve"># </w:t>
+      </w:r>
       <w:r>
         <w:rPr>
           <w:sz w:val="20"/>
@@ -1524,6 +1551,22 @@
         </w:rPr>
         <w:t>,</w:t>
       </w:r>
+      <w:r>
+        <w:rPr>
+          <w:rFonts w:ascii="Segoe UI Emoji" w:hAnsi="Segoe UI Emoji" w:cs="Segoe UI Emoji"/>
+          <w:sz w:val="20"/>
+          <w:szCs w:val="20"/>
+        </w:rPr>
+        <w:t xml:space="preserve"> </w:t>
+      </w:r>
+      <w:r>
+        <w:rPr>
+          <w:rFonts w:ascii="Segoe UI Emoji" w:hAnsi="Segoe UI Emoji" w:cs="Segoe UI Emoji"/>
+          <w:sz w:val="20"/>
+          <w:szCs w:val="20"/>
+        </w:rPr>
+        <w:t>❌</w:t>
+      </w:r>
     </w:p>
     <w:p>
       <w:pPr>
@@ -1544,7 +1587,21 @@
           <w:sz w:val="20"/>
           <w:szCs w:val="20"/>
         </w:rPr>
-        <w:t>There should be a counter of files when filtered,</w:t>
+        <w:t xml:space="preserve">There should be a counter of </w:t>
+      </w:r>
+      <w:r>
+        <w:rPr>
+          <w:sz w:val="20"/>
+          <w:szCs w:val="20"/>
+        </w:rPr>
+        <w:t>evidence</w:t>
+      </w:r>
+      <w:r>
+        <w:rPr>
+          <w:sz w:val="20"/>
+          <w:szCs w:val="20"/>
+        </w:rPr>
+        <w:t xml:space="preserve"> when filtered,</w:t>
       </w:r>
     </w:p>
     <w:p>
@@ -1634,7 +1691,7 @@
           <w:noProof/>
         </w:rPr>
         <w:drawing>
-          <wp:inline distT="0" distB="0" distL="0" distR="0" wp14:anchorId="695A95DD" wp14:editId="4F6FFE89">
+          <wp:inline distT="0" distB="0" distL="0" distR="0" wp14:anchorId="695A95DD" wp14:editId="138C6760">
             <wp:extent cx="6224905" cy="1132840"/>
             <wp:effectExtent l="19050" t="0" r="4445" b="48260"/>
             <wp:docPr id="1" name="Diagram 1"/>
@@ -1962,6 +2019,140 @@
             </a:graphic>
           </wp:inline>
         </w:drawing>
+      </w:r>
+    </w:p>
+    <w:p>
+      <w:r>
+        <w:t xml:space="preserve">V4: Pieter’s version (combination of cards and list) </w:t>
+      </w:r>
+      <w:proofErr w:type="gramStart"/>
+      <w:r>
+        <w:t>use</w:t>
+      </w:r>
+      <w:proofErr w:type="gramEnd"/>
+      <w:r>
+        <w:t xml:space="preserve"> a dashboard (control panel) to filter and sort the table below)</w:t>
+      </w:r>
+    </w:p>
+    <w:p>
+      <w:r>
+        <w:t xml:space="preserve">V5: </w:t>
+      </w:r>
+      <w:r>
+        <w:t xml:space="preserve">Smart Table by </w:t>
+      </w:r>
+      <w:proofErr w:type="spellStart"/>
+      <w:r>
+        <w:t>antDesign</w:t>
+      </w:r>
+      <w:proofErr w:type="spellEnd"/>
+      <w:r>
+        <w:t xml:space="preserve"> – it can offer same features and more, also combine different filters + add stats summary based on filters applied</w:t>
+      </w:r>
+      <w:r>
+        <w:t>.</w:t>
+      </w:r>
+    </w:p>
+    <w:p>
+      <w:r>
+        <w:t xml:space="preserve">V6: </w:t>
+      </w:r>
+      <w:r>
+        <w:t xml:space="preserve">Dashboard with a smart table, for dashboard use </w:t>
+      </w:r>
+      <w:proofErr w:type="spellStart"/>
+      <w:r>
+        <w:t>StudyCoach</w:t>
+      </w:r>
+      <w:proofErr w:type="spellEnd"/>
+      <w:r>
+        <w:t xml:space="preserve"> Dashboard as inspiration.</w:t>
+      </w:r>
+    </w:p>
+    <w:p/>
+    <w:p/>
+    <w:p/>
+    <w:p>
+      <w:r>
+        <w:rPr>
+          <w:noProof/>
+        </w:rPr>
+        <w:lastRenderedPageBreak/>
+        <w:drawing>
+          <wp:inline distT="0" distB="0" distL="0" distR="0" wp14:anchorId="71464D15" wp14:editId="214B2522">
+            <wp:extent cx="6210935" cy="3318510"/>
+            <wp:effectExtent l="0" t="0" r="0" b="0"/>
+            <wp:docPr id="5" name="Picture 5" descr="Double Diamond (design process model) - Wikipedia"/>
+            <wp:cNvGraphicFramePr>
+              <a:graphicFrameLocks xmlns:a="http://schemas.openxmlformats.org/drawingml/2006/main" noChangeAspect="1"/>
+            </wp:cNvGraphicFramePr>
+            <a:graphic xmlns:a="http://schemas.openxmlformats.org/drawingml/2006/main">
+              <a:graphicData uri="http://schemas.openxmlformats.org/drawingml/2006/picture">
+                <pic:pic xmlns:pic="http://schemas.openxmlformats.org/drawingml/2006/picture">
+                  <pic:nvPicPr>
+                    <pic:cNvPr id="0" name="Picture 1" descr="Double Diamond (design process model) - Wikipedia"/>
+                    <pic:cNvPicPr>
+                      <a:picLocks noChangeAspect="1" noChangeArrowheads="1"/>
+                    </pic:cNvPicPr>
+                  </pic:nvPicPr>
+                  <pic:blipFill>
+                    <a:blip r:embed="rId13">
+                      <a:extLst>
+                        <a:ext uri="{28A0092B-C50C-407E-A947-70E740481C1C}">
+                          <a14:useLocalDpi xmlns:a14="http://schemas.microsoft.com/office/drawing/2010/main" val="0"/>
+                        </a:ext>
+                      </a:extLst>
+                    </a:blip>
+                    <a:srcRect/>
+                    <a:stretch>
+                      <a:fillRect/>
+                    </a:stretch>
+                  </pic:blipFill>
+                  <pic:spPr bwMode="auto">
+                    <a:xfrm>
+                      <a:off x="0" y="0"/>
+                      <a:ext cx="6210935" cy="3318510"/>
+                    </a:xfrm>
+                    <a:prstGeom prst="rect">
+                      <a:avLst/>
+                    </a:prstGeom>
+                    <a:noFill/>
+                    <a:ln>
+                      <a:noFill/>
+                    </a:ln>
+                  </pic:spPr>
+                </pic:pic>
+              </a:graphicData>
+            </a:graphic>
+          </wp:inline>
+        </w:drawing>
+      </w:r>
+    </w:p>
+    <w:p>
+      <w:r>
+        <w:t>Defined the problems and scope in requirements document (refinement too)</w:t>
+      </w:r>
+    </w:p>
+    <w:p>
+      <w:r>
+        <w:t>Design diamond happened twice, made first 3 versions, after feedback concluded to one</w:t>
+      </w:r>
+      <w:r>
+        <w:t xml:space="preserve"> (V4)</w:t>
+      </w:r>
+      <w:r>
+        <w:t xml:space="preserve">. </w:t>
+      </w:r>
+    </w:p>
+    <w:p>
+      <w:r>
+        <w:t>Then, received feedback again and diverged into 2-3 more versions again</w:t>
+      </w:r>
+      <w:r>
+        <w:t xml:space="preserve"> (V5 and V6)</w:t>
+      </w:r>
+      <w:r>
+        <w:t>.</w:t>
       </w:r>
     </w:p>
     <w:sectPr>
@@ -3832,7 +4023,7 @@
         <a:p>
           <a:r>
             <a:rPr lang="en-GB" sz="1200"/>
-            <a:t>Could</a:t>
+            <a:t>Should</a:t>
           </a:r>
         </a:p>
       </dgm:t>
@@ -3904,7 +4095,7 @@
         <a:p>
           <a:r>
             <a:rPr lang="en-GB" sz="1200"/>
-            <a:t>Would not</a:t>
+            <a:t>Will not</a:t>
           </a:r>
         </a:p>
       </dgm:t>
@@ -3976,7 +4167,7 @@
         <a:p>
           <a:r>
             <a:rPr lang="en-GB" sz="1200"/>
-            <a:t>Should</a:t>
+            <a:t>Could</a:t>
           </a:r>
         </a:p>
       </dgm:t>
@@ -4730,7 +4921,7 @@
           </a:pPr>
           <a:r>
             <a:rPr lang="en-GB" sz="1200" kern="1200"/>
-            <a:t>Could</a:t>
+            <a:t>Should</a:t>
           </a:r>
         </a:p>
       </dsp:txBody>
@@ -4935,7 +5126,7 @@
           </a:pPr>
           <a:r>
             <a:rPr lang="en-GB" sz="1200" kern="1200"/>
-            <a:t>Should</a:t>
+            <a:t>Could</a:t>
           </a:r>
         </a:p>
       </dsp:txBody>
@@ -5140,7 +5331,7 @@
           </a:pPr>
           <a:r>
             <a:rPr lang="en-GB" sz="1200" kern="1200"/>
-            <a:t>Would not</a:t>
+            <a:t>Will not</a:t>
           </a:r>
         </a:p>
       </dsp:txBody>

</xml_diff>